<commit_message>
Minor changes, correct sample
</commit_message>
<xml_diff>
--- a/EN/IE table out.docx
+++ b/EN/IE table out.docx
@@ -26,13 +26,13 @@
         <w:tblLook w:val="0420" w:firstRow="1" w:lastRow="0" w:firstColumn="0" w:lastColumn="0" w:noHBand="0" w:noVBand="1"/>
       </w:tblPr>
       <w:tblGrid>
-        <w:gridCol w:w="1230"/>
-        <w:gridCol w:w="3165"/>
-        <w:gridCol w:w="627"/>
-        <w:gridCol w:w="665"/>
-        <w:gridCol w:w="781"/>
-        <w:gridCol w:w="1307"/>
-        <w:gridCol w:w="1291"/>
+        <w:gridCol w:w="1213"/>
+        <w:gridCol w:w="3084"/>
+        <w:gridCol w:w="618"/>
+        <w:gridCol w:w="655"/>
+        <w:gridCol w:w="770"/>
+        <w:gridCol w:w="1284"/>
+        <w:gridCol w:w="1442"/>
       </w:tblGrid>
       <w:tr>
         <w:trPr>
@@ -146,7 +146,7 @@
               </w:pBdr>
               <w:spacing w:before="100" w:after="100"/>
               <w:ind w:left="100" w:right="100"/>
-              <w:jc w:val="right"/>
+              <w:jc w:val="center"/>
               <w:rPr>
                 <w:rFonts w:ascii="Times New Roman" w:hAnsi="Times New Roman" w:cs="Times New Roman"/>
               </w:rPr>
@@ -191,7 +191,7 @@
               </w:pBdr>
               <w:spacing w:before="100" w:after="100"/>
               <w:ind w:left="100" w:right="100"/>
-              <w:jc w:val="right"/>
+              <w:jc w:val="center"/>
               <w:rPr>
                 <w:rFonts w:ascii="Times New Roman" w:hAnsi="Times New Roman" w:cs="Times New Roman"/>
               </w:rPr>
@@ -236,7 +236,7 @@
               </w:pBdr>
               <w:spacing w:before="100" w:after="100"/>
               <w:ind w:left="100" w:right="100"/>
-              <w:jc w:val="right"/>
+              <w:jc w:val="center"/>
               <w:rPr>
                 <w:rFonts w:ascii="Times New Roman" w:hAnsi="Times New Roman" w:cs="Times New Roman"/>
               </w:rPr>
@@ -281,7 +281,7 @@
               </w:pBdr>
               <w:spacing w:before="100" w:after="100"/>
               <w:ind w:left="100" w:right="100"/>
-              <w:jc w:val="right"/>
+              <w:jc w:val="center"/>
               <w:rPr>
                 <w:rFonts w:ascii="Times New Roman" w:hAnsi="Times New Roman" w:cs="Times New Roman"/>
               </w:rPr>
@@ -326,7 +326,7 @@
               </w:pBdr>
               <w:spacing w:before="100" w:after="100"/>
               <w:ind w:left="100" w:right="100"/>
-              <w:jc w:val="right"/>
+              <w:jc w:val="center"/>
               <w:rPr>
                 <w:rFonts w:ascii="Times New Roman" w:hAnsi="Times New Roman" w:cs="Times New Roman"/>
               </w:rPr>
@@ -349,8 +349,7 @@
                 <w:sz w:val="22"/>
                 <w:szCs w:val="22"/>
               </w:rPr>
-              <w:br/>
-              <w:t xml:space="preserve">                    (mean)</w:t>
+              <w:t xml:space="preserve">                  (mean)</w:t>
             </w:r>
           </w:p>
         </w:tc>
@@ -9630,7 +9629,16 @@
                 <w:sz w:val="22"/>
                 <w:szCs w:val="22"/>
               </w:rPr>
-              <w:t>Laois County Council</w:t>
+              <w:t xml:space="preserve">Laois </w:t>
+            </w:r>
+            <w:r>
+              <w:rPr>
+                <w:rFonts w:ascii="Times New Roman" w:eastAsia="Arial" w:hAnsi="Times New Roman" w:cs="Times New Roman"/>
+                <w:color w:val="000000"/>
+                <w:sz w:val="22"/>
+                <w:szCs w:val="22"/>
+              </w:rPr>
+              <w:t>County Council</w:t>
             </w:r>
           </w:p>
         </w:tc>
@@ -11475,7 +11483,16 @@
                 <w:sz w:val="22"/>
                 <w:szCs w:val="22"/>
               </w:rPr>
-              <w:t>Post leaving cert</w:t>
+              <w:t xml:space="preserve">Post </w:t>
+            </w:r>
+            <w:r>
+              <w:rPr>
+                <w:rFonts w:ascii="Times New Roman" w:eastAsia="Arial" w:hAnsi="Times New Roman" w:cs="Times New Roman"/>
+                <w:color w:val="000000"/>
+                <w:sz w:val="22"/>
+                <w:szCs w:val="22"/>
+              </w:rPr>
+              <w:t>leaving cert</w:t>
             </w:r>
           </w:p>
         </w:tc>

</xml_diff>